<commit_message>
Update documents avant projet, reporting de la semaine
</commit_message>
<xml_diff>
--- a/Documentation/Wander - Charte de projet.docx
+++ b/Documentation/Wander - Charte de projet.docx
@@ -84,11 +84,9 @@
         </w:rPr>
         <w:t>Projet « </w:t>
       </w:r>
-      <w:proofErr w:type="spellStart"/>
       <w:r>
         <w:t>Wander</w:t>
       </w:r>
-      <w:proofErr w:type="spellEnd"/>
       <w:r>
         <w:rPr>
           <w:rStyle w:val="StyleTitreLatin36ptCar"/>
@@ -103,29 +101,15 @@
           <w:szCs w:val="56"/>
         </w:rPr>
       </w:pPr>
-      <w:r>
-        <w:fldChar w:fldCharType="begin"/>
-      </w:r>
-      <w:r>
-        <w:instrText xml:space="preserve"> DOCPROPERTY  Title  \* MERGEFORMAT </w:instrText>
-      </w:r>
-      <w:r>
-        <w:fldChar w:fldCharType="separate"/>
-      </w:r>
-      <w:r>
-        <w:rPr>
-          <w:rStyle w:val="TitreProjetCar"/>
-          <w:szCs w:val="56"/>
-        </w:rPr>
-        <w:t>Charte de projet</w:t>
-      </w:r>
-      <w:r>
-        <w:rPr>
-          <w:rStyle w:val="TitreProjetCar"/>
-          <w:szCs w:val="56"/>
-        </w:rPr>
-        <w:fldChar w:fldCharType="end"/>
-      </w:r>
+      <w:fldSimple w:instr=" DOCPROPERTY  Title  \* MERGEFORMAT ">
+        <w:r>
+          <w:rPr>
+            <w:rStyle w:val="TitreProjetCar"/>
+            <w:szCs w:val="56"/>
+          </w:rPr>
+          <w:t>Charte de projet</w:t>
+        </w:r>
+      </w:fldSimple>
       <w:r>
         <w:rPr>
           <w:rStyle w:val="StyleTitreLatin36ptCar"/>
@@ -169,39 +153,26 @@
           <w:docGrid w:linePitch="299"/>
         </w:sectPr>
       </w:pPr>
-      <w:r>
-        <w:fldChar w:fldCharType="begin"/>
-      </w:r>
-      <w:r>
-        <w:instrText xml:space="preserve"> DOCPROPERTY  Date  \* MERGEFORMAT </w:instrText>
-      </w:r>
-      <w:r>
-        <w:fldChar w:fldCharType="separate"/>
-      </w:r>
-      <w:r>
-        <w:rPr>
-          <w:sz w:val="28"/>
-        </w:rPr>
-        <w:t>05/10</w:t>
-      </w:r>
-      <w:r>
-        <w:rPr>
-          <w:sz w:val="28"/>
-        </w:rPr>
-        <w:t>/201</w:t>
-      </w:r>
-      <w:r>
-        <w:rPr>
-          <w:sz w:val="28"/>
-        </w:rPr>
-        <w:t>5</w:t>
-      </w:r>
-      <w:r>
-        <w:rPr>
-          <w:sz w:val="28"/>
-        </w:rPr>
-        <w:fldChar w:fldCharType="end"/>
-      </w:r>
+      <w:fldSimple w:instr=" DOCPROPERTY  Date  \* MERGEFORMAT ">
+        <w:r>
+          <w:rPr>
+            <w:sz w:val="28"/>
+          </w:rPr>
+          <w:t>05/10</w:t>
+        </w:r>
+        <w:r>
+          <w:rPr>
+            <w:sz w:val="28"/>
+          </w:rPr>
+          <w:t>/201</w:t>
+        </w:r>
+        <w:r>
+          <w:rPr>
+            <w:sz w:val="28"/>
+          </w:rPr>
+          <w:t>5</w:t>
+        </w:r>
+      </w:fldSimple>
     </w:p>
     <w:p>
       <w:pPr>
@@ -549,7 +520,7 @@
                 <w:rFonts w:ascii="Arial" w:hAnsi="Arial" w:cs="Arial"/>
                 <w:lang w:val="fr-FR"/>
               </w:rPr>
-              <w:t>Correction et finalisation</w:t>
+              <w:t>Correction</w:t>
             </w:r>
           </w:p>
         </w:tc>
@@ -602,6 +573,13 @@
                 <w:lang w:val="fr-FR"/>
               </w:rPr>
             </w:pPr>
+            <w:r>
+              <w:rPr>
+                <w:rFonts w:ascii="Arial" w:hAnsi="Arial" w:cs="Arial"/>
+                <w:lang w:val="fr-FR"/>
+              </w:rPr>
+              <w:t>08/10/2015</w:t>
+            </w:r>
           </w:p>
         </w:tc>
         <w:tc>
@@ -623,6 +601,13 @@
                 <w:lang w:val="fr-FR"/>
               </w:rPr>
             </w:pPr>
+            <w:r>
+              <w:rPr>
+                <w:rFonts w:ascii="Arial" w:hAnsi="Arial" w:cs="Arial"/>
+                <w:lang w:val="fr-FR"/>
+              </w:rPr>
+              <w:t>1.2</w:t>
+            </w:r>
           </w:p>
         </w:tc>
         <w:tc>
@@ -644,6 +629,13 @@
                 <w:lang w:val="fr-FR"/>
               </w:rPr>
             </w:pPr>
+            <w:r>
+              <w:rPr>
+                <w:rFonts w:ascii="Arial" w:hAnsi="Arial" w:cs="Arial"/>
+                <w:lang w:val="fr-FR"/>
+              </w:rPr>
+              <w:t>Finalisation</w:t>
+            </w:r>
           </w:p>
         </w:tc>
         <w:tc>
@@ -665,6 +657,15 @@
                 <w:lang w:val="fr-FR"/>
               </w:rPr>
             </w:pPr>
+            <w:r>
+              <w:rPr>
+                <w:rFonts w:ascii="Arial" w:hAnsi="Arial" w:cs="Arial"/>
+                <w:lang w:val="fr-FR"/>
+              </w:rPr>
+              <w:t>Valentin</w:t>
+            </w:r>
+            <w:bookmarkStart w:id="0" w:name="_GoBack"/>
+            <w:bookmarkEnd w:id="0"/>
           </w:p>
         </w:tc>
       </w:tr>
@@ -1639,23 +1640,24 @@
       <w:pPr>
         <w:pStyle w:val="Titre1"/>
       </w:pPr>
-      <w:bookmarkStart w:id="0" w:name="_Toc415584927"/>
+      <w:bookmarkStart w:id="1" w:name="_Toc415584927"/>
       <w:r>
         <w:lastRenderedPageBreak/>
         <w:t>Rôles et responsabilités</w:t>
       </w:r>
-      <w:bookmarkEnd w:id="0"/>
+      <w:bookmarkEnd w:id="1"/>
     </w:p>
     <w:p>
       <w:pPr>
         <w:pStyle w:val="Titre2"/>
       </w:pPr>
-      <w:bookmarkStart w:id="1" w:name="_Toc415584928"/>
+      <w:bookmarkStart w:id="2" w:name="_Toc415584928"/>
       <w:r>
         <w:t>Parties prenantes, rôles et coordonnées</w:t>
       </w:r>
-      <w:bookmarkEnd w:id="1"/>
-    </w:p>
+      <w:bookmarkEnd w:id="2"/>
+    </w:p>
+    <w:p/>
     <w:p>
       <w:pPr>
         <w:pStyle w:val="Paragraphedeliste"/>
@@ -1822,15 +1824,16 @@
         <w:t>Développeur</w:t>
       </w:r>
       <w:r>
-        <w:t xml:space="preserve">/ </w:t>
-      </w:r>
-      <w:proofErr w:type="spellStart"/>
-      <w:r>
-        <w:t>gitMaster</w:t>
-      </w:r>
-      <w:proofErr w:type="spellEnd"/>
-      <w:r>
-        <w:t xml:space="preserve">  </w:t>
+        <w:t>/ G</w:t>
+      </w:r>
+      <w:r>
+        <w:t>it</w:t>
+      </w:r>
+      <w:r>
+        <w:t xml:space="preserve"> </w:t>
+      </w:r>
+      <w:r>
+        <w:t xml:space="preserve">Master  </w:t>
       </w:r>
     </w:p>
     <w:p>
@@ -1844,21 +1847,7 @@
         <w:rPr>
           <w:b/>
         </w:rPr>
-        <w:t xml:space="preserve">Olivier </w:t>
-      </w:r>
-      <w:proofErr w:type="spellStart"/>
-      <w:r>
-        <w:rPr>
-          <w:b/>
-        </w:rPr>
-        <w:t>Spinelli</w:t>
-      </w:r>
-      <w:proofErr w:type="spellEnd"/>
-      <w:r>
-        <w:rPr>
-          <w:b/>
-        </w:rPr>
-        <w:t xml:space="preserve"> : </w:t>
+        <w:t xml:space="preserve">Olivier Spinelli : </w:t>
       </w:r>
     </w:p>
     <w:p>
@@ -1964,12 +1953,12 @@
       <w:pPr>
         <w:pStyle w:val="Titre2"/>
       </w:pPr>
-      <w:bookmarkStart w:id="2" w:name="_Toc415584929"/>
+      <w:bookmarkStart w:id="3" w:name="_Toc415584929"/>
       <w:r>
         <w:lastRenderedPageBreak/>
         <w:t>Organigramme de synthèse</w:t>
       </w:r>
-      <w:bookmarkEnd w:id="2"/>
+      <w:bookmarkEnd w:id="3"/>
     </w:p>
     <w:p>
       <w:r>
@@ -2019,7 +2008,7 @@
       <w:pPr>
         <w:pStyle w:val="Titre1"/>
       </w:pPr>
-      <w:bookmarkStart w:id="3" w:name="_Toc415584930"/>
+      <w:bookmarkStart w:id="4" w:name="_Toc415584930"/>
       <w:r>
         <w:lastRenderedPageBreak/>
         <w:t>Modalités</w:t>
@@ -2027,7 +2016,7 @@
       <w:r>
         <w:t xml:space="preserve"> de déroulement du projet</w:t>
       </w:r>
-      <w:bookmarkEnd w:id="3"/>
+      <w:bookmarkEnd w:id="4"/>
       <w:r>
         <w:t xml:space="preserve"> </w:t>
       </w:r>
@@ -2036,52 +2025,23 @@
       <w:pPr>
         <w:pStyle w:val="Titre2"/>
       </w:pPr>
-      <w:bookmarkStart w:id="4" w:name="_Toc415584931"/>
+      <w:bookmarkStart w:id="5" w:name="_Toc415584931"/>
       <w:r>
         <w:t xml:space="preserve">Gestion du </w:t>
       </w:r>
-      <w:proofErr w:type="spellStart"/>
-      <w:r>
-        <w:t>board</w:t>
-      </w:r>
-      <w:proofErr w:type="spellEnd"/>
-      <w:r>
-        <w:t xml:space="preserve"> agile</w:t>
-      </w:r>
-      <w:bookmarkEnd w:id="4"/>
-    </w:p>
-    <w:p>
-      <w:r>
-        <w:t xml:space="preserve">Nous allons faire la gestion de notre projet via un </w:t>
-      </w:r>
-      <w:proofErr w:type="spellStart"/>
-      <w:r>
-        <w:t>board</w:t>
-      </w:r>
-      <w:proofErr w:type="spellEnd"/>
-      <w:r>
-        <w:t xml:space="preserve"> </w:t>
-      </w:r>
-      <w:proofErr w:type="spellStart"/>
-      <w:r>
-        <w:t>Trello</w:t>
-      </w:r>
-      <w:proofErr w:type="spellEnd"/>
-      <w:r>
-        <w:t>.</w:t>
-      </w:r>
-    </w:p>
-    <w:p>
-      <w:r>
-        <w:t xml:space="preserve">Le </w:t>
-      </w:r>
-      <w:proofErr w:type="spellStart"/>
-      <w:r>
-        <w:t>board</w:t>
-      </w:r>
-      <w:proofErr w:type="spellEnd"/>
-      <w:r>
-        <w:t xml:space="preserve"> se trouve à l’adresse suivante</w:t>
+      <w:r>
+        <w:t>board agile</w:t>
+      </w:r>
+      <w:bookmarkEnd w:id="5"/>
+    </w:p>
+    <w:p>
+      <w:r>
+        <w:t>Nous allons faire la gestion de notre projet via un board Trello.</w:t>
+      </w:r>
+    </w:p>
+    <w:p>
+      <w:r>
+        <w:t>Le board se trouve à l’adresse suivante</w:t>
       </w:r>
       <w:r>
         <w:t xml:space="preserve"> : </w:t>
@@ -2092,27 +2052,11 @@
     </w:p>
     <w:p>
       <w:r>
-        <w:t xml:space="preserve">Le </w:t>
-      </w:r>
-      <w:proofErr w:type="spellStart"/>
-      <w:r>
-        <w:t>board</w:t>
-      </w:r>
-      <w:proofErr w:type="spellEnd"/>
-      <w:r>
-        <w:t xml:space="preserve"> sera mis à jour  par le chef de projet à chaque fin de semaine ou lorsqu’une tâche sera terminée. </w:t>
+        <w:t xml:space="preserve">Le board sera mis à jour  par le chef de projet à chaque fin de semaine ou lorsqu’une tâche sera terminée. </w:t>
       </w:r>
       <w:r>
         <w:br/>
-        <w:t xml:space="preserve">Le </w:t>
-      </w:r>
-      <w:proofErr w:type="spellStart"/>
-      <w:r>
-        <w:t>board</w:t>
-      </w:r>
-      <w:proofErr w:type="spellEnd"/>
-      <w:r>
-        <w:t xml:space="preserve"> contiendra les listes suivantes : </w:t>
+        <w:t xml:space="preserve">Le board contiendra les listes suivantes : </w:t>
       </w:r>
     </w:p>
     <w:p>
@@ -2135,13 +2079,8 @@
           <w:numId w:val="14"/>
         </w:numPr>
       </w:pPr>
-      <w:proofErr w:type="spellStart"/>
-      <w:r>
-        <w:t>Done</w:t>
-      </w:r>
-      <w:proofErr w:type="spellEnd"/>
-      <w:r>
-        <w:t> : les tâches terminées</w:t>
+      <w:r>
+        <w:t>Done : les tâches terminées</w:t>
       </w:r>
     </w:p>
     <w:p>
@@ -2152,13 +2091,8 @@
           <w:numId w:val="14"/>
         </w:numPr>
       </w:pPr>
-      <w:proofErr w:type="spellStart"/>
-      <w:r>
-        <w:t>Ideas</w:t>
-      </w:r>
-      <w:proofErr w:type="spellEnd"/>
-      <w:r>
-        <w:t xml:space="preserve"> : les idées proposées </w:t>
+      <w:r>
+        <w:t xml:space="preserve">Ideas : les idées proposées </w:t>
       </w:r>
     </w:p>
     <w:p>
@@ -2187,14 +2121,12 @@
           <w:numId w:val="14"/>
         </w:numPr>
       </w:pPr>
-      <w:proofErr w:type="spellStart"/>
       <w:r>
         <w:t>Problem</w:t>
       </w:r>
       <w:r>
         <w:t>s</w:t>
       </w:r>
-      <w:proofErr w:type="spellEnd"/>
       <w:r>
         <w:t xml:space="preserve"> : </w:t>
       </w:r>
@@ -2202,67 +2134,13 @@
         <w:t>l</w:t>
       </w:r>
       <w:r>
-        <w:t>es tâches qui posent un problème.</w:t>
-      </w:r>
-    </w:p>
-    <w:p>
-      <w:pPr>
-        <w:pStyle w:val="Paragraphedeliste"/>
-      </w:pPr>
-    </w:p>
-    <w:p>
-      <w:pPr>
-        <w:pStyle w:val="Titre2"/>
-      </w:pPr>
-      <w:bookmarkStart w:id="5" w:name="_Toc415584932"/>
-      <w:r>
-        <w:t>Evaluation des charges et calendrier cible</w:t>
-      </w:r>
-      <w:bookmarkEnd w:id="5"/>
-    </w:p>
-    <w:p>
-      <w:r>
-        <w:pict>
-          <v:shapetype id="_x0000_t202" coordsize="21600,21600" o:spt="202" path="m,l,21600r21600,l21600,xe">
-            <v:stroke joinstyle="miter"/>
-            <v:path gradientshapeok="t" o:connecttype="rect"/>
-          </v:shapetype>
-          <v:shape id="_x0000_s1026" type="#_x0000_t202" style="width:467.8pt;height:49.45pt;mso-left-percent:-10001;mso-top-percent:-10001;mso-position-horizontal:absolute;mso-position-horizontal-relative:char;mso-position-vertical:absolute;mso-position-vertical-relative:line;mso-left-percent:-10001;mso-top-percent:-10001;mso-width-relative:margin;mso-height-relative:margin" fillcolor="#9bbb59 [3206]" strokecolor="#f2f2f2 [3041]" strokeweight="3pt">
-            <v:shadow on="t" type="perspective" color="#4e6128 [1606]" opacity=".5" offset="1pt" offset2="-1pt"/>
-            <v:textbox style="mso-next-textbox:#_x0000_s1026">
-              <w:txbxContent>
-                <w:p>
-                  <w:r>
-                    <w:t>Indiquez ici le calendrier cible de l’équipe de réalisation (</w:t>
-                  </w:r>
-                  <w:r>
-                    <w:t>dates des recettes d’itération</w:t>
-                  </w:r>
-                  <w:proofErr w:type="gramStart"/>
-                  <w:r>
-                    <w:t>)</w:t>
-                  </w:r>
-                  <w:proofErr w:type="gramEnd"/>
-                  <w:r>
-                    <w:br/>
-                    <w:t xml:space="preserve">Précisez le volume horaire total disponible </w:t>
-                  </w:r>
-                  <w:r>
-                    <w:t xml:space="preserve">au cours de chaque itération et </w:t>
-                  </w:r>
-                  <w:r>
-                    <w:t>pour la réalisation du projet, que vous traduirez en Jour/homme</w:t>
-                  </w:r>
-                  <w:r>
-                    <w:br/>
-                    <w:t xml:space="preserve">Vous indiquerez ici les spécificités individuelles (temps de travail spécifique en fonction des autres projets ou de dispositions spéciales autorisées par l’école) </w:t>
-                  </w:r>
-                </w:p>
-              </w:txbxContent>
-            </v:textbox>
-            <w10:anchorlock/>
-          </v:shape>
-        </w:pict>
+        <w:t xml:space="preserve">es </w:t>
+      </w:r>
+      <w:r>
+        <w:t>problèmes rencontrés</w:t>
+      </w:r>
+      <w:r>
+        <w:t>.</w:t>
       </w:r>
     </w:p>
     <w:p>
@@ -2316,7 +2194,10 @@
         </w:numPr>
       </w:pPr>
       <w:r>
-        <w:t xml:space="preserve">Un serveur qui permettra la synchronisation des joueurs </w:t>
+        <w:t>S</w:t>
+      </w:r>
+      <w:r>
+        <w:t xml:space="preserve">erveur qui permettra la synchronisation des joueurs </w:t>
       </w:r>
     </w:p>
     <w:p>
@@ -2328,7 +2209,13 @@
         </w:numPr>
       </w:pPr>
       <w:r>
-        <w:t>Une base des données relationnelle</w:t>
+        <w:t xml:space="preserve">Base de </w:t>
+      </w:r>
+      <w:r>
+        <w:t>données</w:t>
+      </w:r>
+      <w:r>
+        <w:t xml:space="preserve"> relationnelle</w:t>
       </w:r>
       <w:r>
         <w:t xml:space="preserve"> contenant les données liées</w:t>
@@ -2372,16 +2259,7 @@
         </w:numPr>
       </w:pPr>
       <w:r>
-        <w:t>Une plateforme complète de</w:t>
-      </w:r>
-      <w:r>
-        <w:t xml:space="preserve"> jeu </w:t>
-      </w:r>
-      <w:r>
-        <w:t xml:space="preserve">en </w:t>
-      </w:r>
-      <w:r>
-        <w:t>JavaScript</w:t>
+        <w:t>Développement de la plateforme de jeu</w:t>
       </w:r>
     </w:p>
     <w:p>
@@ -2396,38 +2274,6 @@
         <w:t>Site d’inscription et de connexion</w:t>
       </w:r>
     </w:p>
-    <w:p/>
-    <w:p>
-      <w:pPr>
-        <w:rPr>
-          <w:b/>
-        </w:rPr>
-      </w:pPr>
-      <w:r>
-        <w:rPr>
-          <w:b/>
-        </w:rPr>
-        <w:t xml:space="preserve">A la fin de l’itération 3 </w:t>
-      </w:r>
-      <w:r>
-        <w:rPr>
-          <w:b/>
-        </w:rPr>
-        <w:t xml:space="preserve">nous </w:t>
-      </w:r>
-      <w:r>
-        <w:rPr>
-          <w:b/>
-        </w:rPr>
-        <w:t xml:space="preserve">espérons réaliser </w:t>
-      </w:r>
-      <w:r>
-        <w:rPr>
-          <w:b/>
-        </w:rPr>
-        <w:t>:</w:t>
-      </w:r>
-    </w:p>
     <w:p>
       <w:pPr>
         <w:pStyle w:val="Paragraphedeliste"/>
@@ -2437,6 +2283,50 @@
         </w:numPr>
       </w:pPr>
       <w:r>
+        <w:t>Partie administration du site</w:t>
+      </w:r>
+    </w:p>
+    <w:p/>
+    <w:p>
+      <w:pPr>
+        <w:rPr>
+          <w:b/>
+        </w:rPr>
+      </w:pPr>
+      <w:r>
+        <w:rPr>
+          <w:b/>
+        </w:rPr>
+        <w:t xml:space="preserve">A la fin de l’itération 3 </w:t>
+      </w:r>
+      <w:r>
+        <w:rPr>
+          <w:b/>
+        </w:rPr>
+        <w:t xml:space="preserve">nous </w:t>
+      </w:r>
+      <w:r>
+        <w:rPr>
+          <w:b/>
+        </w:rPr>
+        <w:t xml:space="preserve">espérons réaliser </w:t>
+      </w:r>
+      <w:r>
+        <w:rPr>
+          <w:b/>
+        </w:rPr>
+        <w:t>:</w:t>
+      </w:r>
+    </w:p>
+    <w:p>
+      <w:pPr>
+        <w:pStyle w:val="Paragraphedeliste"/>
+        <w:numPr>
+          <w:ilvl w:val="0"/>
+          <w:numId w:val="14"/>
+        </w:numPr>
+      </w:pPr>
+      <w:r>
         <w:t>Implémentation des modes de</w:t>
       </w:r>
       <w:r>
@@ -2445,46 +2335,83 @@
     </w:p>
     <w:p>
       <w:pPr>
+        <w:pStyle w:val="Paragraphedeliste"/>
+        <w:numPr>
+          <w:ilvl w:val="0"/>
+          <w:numId w:val="14"/>
+        </w:numPr>
+      </w:pPr>
+      <w:r>
+        <w:t>Test de stabilité du serveur</w:t>
+      </w:r>
+    </w:p>
+    <w:p>
+      <w:pPr>
+        <w:pStyle w:val="Paragraphedeliste"/>
+      </w:pPr>
+    </w:p>
+    <w:p>
+      <w:pPr>
+        <w:rPr>
+          <w:b/>
+        </w:rPr>
+      </w:pPr>
+      <w:r>
+        <w:rPr>
+          <w:b/>
+        </w:rPr>
+        <w:t xml:space="preserve">A la fin de l’itération 4 </w:t>
+      </w:r>
+      <w:r>
+        <w:rPr>
+          <w:b/>
+        </w:rPr>
+        <w:t xml:space="preserve">nous </w:t>
+      </w:r>
+      <w:r>
+        <w:rPr>
+          <w:b/>
+        </w:rPr>
+        <w:t>espérons réaliser</w:t>
+      </w:r>
+      <w:r>
+        <w:rPr>
+          <w:b/>
+        </w:rPr>
+        <w:t>:</w:t>
+      </w:r>
+    </w:p>
+    <w:p>
+      <w:pPr>
         <w:pStyle w:val="Style1"/>
       </w:pPr>
       <w:r>
-        <w:t xml:space="preserve">Test de stabilité du serveur </w:t>
-      </w:r>
-    </w:p>
-    <w:p>
-      <w:pPr>
-        <w:rPr>
-          <w:b/>
-        </w:rPr>
-      </w:pPr>
-      <w:r>
-        <w:rPr>
-          <w:b/>
-        </w:rPr>
-        <w:t xml:space="preserve">A la fin de l’itération 4 </w:t>
-      </w:r>
-      <w:r>
-        <w:rPr>
-          <w:b/>
-        </w:rPr>
-        <w:t xml:space="preserve">nous </w:t>
-      </w:r>
-      <w:r>
-        <w:rPr>
-          <w:b/>
-        </w:rPr>
-        <w:t>espérons réaliser</w:t>
-      </w:r>
-      <w:r>
-        <w:rPr>
-          <w:b/>
-        </w:rPr>
-        <w:t>:</w:t>
+        <w:t>Graphismes du jeu</w:t>
       </w:r>
     </w:p>
     <w:p>
       <w:pPr>
         <w:pStyle w:val="Style1"/>
+        <w:rPr>
+          <w:rFonts w:asciiTheme="majorHAnsi" w:eastAsiaTheme="majorEastAsia" w:hAnsiTheme="majorHAnsi" w:cstheme="majorBidi"/>
+          <w:color w:val="4F81BD" w:themeColor="accent1"/>
+        </w:rPr>
+      </w:pPr>
+      <w:r>
+        <w:t>Fin</w:t>
+      </w:r>
+      <w:r>
+        <w:t>alisation du projet</w:t>
+      </w:r>
+    </w:p>
+    <w:p>
+      <w:pPr>
+        <w:pStyle w:val="Style1"/>
+        <w:numPr>
+          <w:ilvl w:val="0"/>
+          <w:numId w:val="0"/>
+        </w:numPr>
+        <w:ind w:left="720"/>
         <w:rPr>
           <w:rStyle w:val="Titre3Car"/>
           <w:b w:val="0"/>
@@ -2492,12 +2419,6 @@
         </w:rPr>
       </w:pPr>
       <w:r>
-        <w:t>Fin</w:t>
-      </w:r>
-      <w:r>
-        <w:t>alisation du projet</w:t>
-      </w:r>
-      <w:r>
         <w:rPr>
           <w:rStyle w:val="Titre3Car"/>
           <w:b w:val="0"/>
@@ -2513,14 +2434,9 @@
       <w:bookmarkStart w:id="7" w:name="_Toc415584934"/>
       <w:r>
         <w:lastRenderedPageBreak/>
-        <w:t xml:space="preserve">Gestion du </w:t>
-      </w:r>
-      <w:proofErr w:type="spellStart"/>
-      <w:r>
-        <w:t>reporting</w:t>
+        <w:t>Gestion du reporting</w:t>
       </w:r>
       <w:bookmarkEnd w:id="7"/>
-      <w:proofErr w:type="spellEnd"/>
     </w:p>
     <w:p>
       <w:pPr>
@@ -2553,7 +2469,27 @@
           <w:bCs w:val="0"/>
           <w:color w:val="auto"/>
         </w:rPr>
-        <w:t xml:space="preserve">Chaque membre d’équipe réalise à chaque fin de semaine un rapport indiquant les différentes tâches </w:t>
+        <w:t>Chaque membre d’équipe réalise</w:t>
+      </w:r>
+      <w:r>
+        <w:rPr>
+          <w:rStyle w:val="Titre3Car"/>
+          <w:rFonts w:asciiTheme="minorHAnsi" w:eastAsiaTheme="minorHAnsi" w:hAnsiTheme="minorHAnsi" w:cstheme="minorBidi"/>
+          <w:b w:val="0"/>
+          <w:bCs w:val="0"/>
+          <w:color w:val="auto"/>
+        </w:rPr>
+        <w:t>ra</w:t>
+      </w:r>
+      <w:r>
+        <w:rPr>
+          <w:rStyle w:val="Titre3Car"/>
+          <w:rFonts w:asciiTheme="minorHAnsi" w:eastAsiaTheme="minorHAnsi" w:hAnsiTheme="minorHAnsi" w:cstheme="minorBidi"/>
+          <w:b w:val="0"/>
+          <w:bCs w:val="0"/>
+          <w:color w:val="auto"/>
+        </w:rPr>
+        <w:t xml:space="preserve"> à chaque fin de semaine un rapport indiquant les différentes tâches </w:t>
       </w:r>
       <w:r>
         <w:rPr>
@@ -2650,9 +2586,8 @@
           <w:bCs w:val="0"/>
           <w:color w:val="auto"/>
         </w:rPr>
-        <w:t xml:space="preserve"> dans un dossier situé dans le </w:t>
-      </w:r>
-      <w:proofErr w:type="spellStart"/>
+        <w:t xml:space="preserve"> dans un dossier situé dans le repository Git nommé REPORTING</w:t>
+      </w:r>
       <w:r>
         <w:rPr>
           <w:rStyle w:val="Titre3Car"/>
@@ -2661,9 +2596,8 @@
           <w:bCs w:val="0"/>
           <w:color w:val="auto"/>
         </w:rPr>
-        <w:t>repository</w:t>
-      </w:r>
-      <w:proofErr w:type="spellEnd"/>
+        <w:t xml:space="preserve"> et devra</w:t>
+      </w:r>
       <w:r>
         <w:rPr>
           <w:rStyle w:val="Titre3Car"/>
@@ -2672,7 +2606,7 @@
           <w:bCs w:val="0"/>
           <w:color w:val="auto"/>
         </w:rPr>
-        <w:t xml:space="preserve"> Git nommé REPORTING</w:t>
+        <w:t xml:space="preserve"> </w:t>
       </w:r>
       <w:r>
         <w:rPr>
@@ -2682,93 +2616,7 @@
           <w:bCs w:val="0"/>
           <w:color w:val="auto"/>
         </w:rPr>
-        <w:t xml:space="preserve"> et devra</w:t>
-      </w:r>
-      <w:r>
-        <w:rPr>
-          <w:rStyle w:val="Titre3Car"/>
-          <w:rFonts w:asciiTheme="minorHAnsi" w:eastAsiaTheme="minorHAnsi" w:hAnsiTheme="minorHAnsi" w:cstheme="minorBidi"/>
-          <w:b w:val="0"/>
-          <w:bCs w:val="0"/>
-          <w:color w:val="auto"/>
-        </w:rPr>
-        <w:t xml:space="preserve"> </w:t>
-      </w:r>
-      <w:r>
-        <w:rPr>
-          <w:rStyle w:val="Titre3Car"/>
-          <w:rFonts w:asciiTheme="minorHAnsi" w:eastAsiaTheme="minorHAnsi" w:hAnsiTheme="minorHAnsi" w:cstheme="minorBidi"/>
-          <w:b w:val="0"/>
-          <w:bCs w:val="0"/>
-          <w:color w:val="auto"/>
-        </w:rPr>
-        <w:t xml:space="preserve">respecter la </w:t>
-      </w:r>
-      <w:proofErr w:type="spellStart"/>
-      <w:r>
-        <w:rPr>
-          <w:rStyle w:val="Titre3Car"/>
-          <w:rFonts w:asciiTheme="minorHAnsi" w:eastAsiaTheme="minorHAnsi" w:hAnsiTheme="minorHAnsi" w:cstheme="minorBidi"/>
-          <w:b w:val="0"/>
-          <w:bCs w:val="0"/>
-          <w:color w:val="auto"/>
-        </w:rPr>
-        <w:t>template</w:t>
-      </w:r>
-      <w:proofErr w:type="spellEnd"/>
-      <w:r>
-        <w:rPr>
-          <w:rStyle w:val="Titre3Car"/>
-          <w:rFonts w:asciiTheme="minorHAnsi" w:eastAsiaTheme="minorHAnsi" w:hAnsiTheme="minorHAnsi" w:cstheme="minorBidi"/>
-          <w:b w:val="0"/>
-          <w:bCs w:val="0"/>
-          <w:color w:val="auto"/>
-        </w:rPr>
-        <w:t xml:space="preserve"> « </w:t>
-      </w:r>
-      <w:proofErr w:type="spellStart"/>
-      <w:r>
-        <w:rPr>
-          <w:rStyle w:val="Titre3Car"/>
-          <w:rFonts w:asciiTheme="minorHAnsi" w:eastAsiaTheme="minorHAnsi" w:hAnsiTheme="minorHAnsi" w:cstheme="minorBidi"/>
-          <w:b w:val="0"/>
-          <w:bCs w:val="0"/>
-          <w:color w:val="auto"/>
-        </w:rPr>
-        <w:t>Reporting</w:t>
-      </w:r>
-      <w:proofErr w:type="spellEnd"/>
-      <w:r>
-        <w:rPr>
-          <w:rStyle w:val="Titre3Car"/>
-          <w:rFonts w:asciiTheme="minorHAnsi" w:eastAsiaTheme="minorHAnsi" w:hAnsiTheme="minorHAnsi" w:cstheme="minorBidi"/>
-          <w:b w:val="0"/>
-          <w:bCs w:val="0"/>
-          <w:color w:val="auto"/>
-        </w:rPr>
-        <w:t xml:space="preserve"> </w:t>
-      </w:r>
-      <w:proofErr w:type="spellStart"/>
-      <w:r>
-        <w:rPr>
-          <w:rStyle w:val="Titre3Car"/>
-          <w:rFonts w:asciiTheme="minorHAnsi" w:eastAsiaTheme="minorHAnsi" w:hAnsiTheme="minorHAnsi" w:cstheme="minorBidi"/>
-          <w:b w:val="0"/>
-          <w:bCs w:val="0"/>
-          <w:color w:val="auto"/>
-        </w:rPr>
-        <w:t>Wander</w:t>
-      </w:r>
-      <w:proofErr w:type="spellEnd"/>
-      <w:r>
-        <w:rPr>
-          <w:rStyle w:val="Titre3Car"/>
-          <w:rFonts w:asciiTheme="minorHAnsi" w:eastAsiaTheme="minorHAnsi" w:hAnsiTheme="minorHAnsi" w:cstheme="minorBidi"/>
-          <w:b w:val="0"/>
-          <w:bCs w:val="0"/>
-          <w:color w:val="auto"/>
-        </w:rPr>
-        <w:t> » situé dans ce même dossier.</w:t>
+        <w:t>respecter la template « Reporting Wander » situé dans ce même dossier.</w:t>
       </w:r>
     </w:p>
     <w:p>
@@ -2945,7 +2793,27 @@
           <w:bCs w:val="0"/>
           <w:color w:val="auto"/>
         </w:rPr>
-        <w:t xml:space="preserve">cinq jours avant la date d’itération </w:t>
+        <w:t xml:space="preserve">cinq jours avant </w:t>
+      </w:r>
+      <w:r>
+        <w:rPr>
+          <w:rStyle w:val="Titre3Car"/>
+          <w:rFonts w:asciiTheme="minorHAnsi" w:eastAsiaTheme="minorHAnsi" w:hAnsiTheme="minorHAnsi" w:cstheme="minorBidi"/>
+          <w:b w:val="0"/>
+          <w:bCs w:val="0"/>
+          <w:color w:val="auto"/>
+        </w:rPr>
+        <w:t xml:space="preserve">chaque </w:t>
+      </w:r>
+      <w:r>
+        <w:rPr>
+          <w:rStyle w:val="Titre3Car"/>
+          <w:rFonts w:asciiTheme="minorHAnsi" w:eastAsiaTheme="minorHAnsi" w:hAnsiTheme="minorHAnsi" w:cstheme="minorBidi"/>
+          <w:b w:val="0"/>
+          <w:bCs w:val="0"/>
+          <w:color w:val="auto"/>
+        </w:rPr>
+        <w:t xml:space="preserve">itération </w:t>
       </w:r>
       <w:r>
         <w:rPr>
@@ -3022,7 +2890,7 @@
           <w:bCs w:val="0"/>
           <w:color w:val="auto"/>
         </w:rPr>
-        <w:t xml:space="preserve"> les parties </w:t>
+        <w:t xml:space="preserve"> les </w:t>
       </w:r>
       <w:r>
         <w:rPr>
@@ -3032,7 +2900,7 @@
           <w:bCs w:val="0"/>
           <w:color w:val="auto"/>
         </w:rPr>
-        <w:t>qu’ils</w:t>
+        <w:t>tâches</w:t>
       </w:r>
       <w:r>
         <w:rPr>
@@ -3042,7 +2910,7 @@
           <w:bCs w:val="0"/>
           <w:color w:val="auto"/>
         </w:rPr>
-        <w:t xml:space="preserve"> ont </w:t>
+        <w:t xml:space="preserve"> </w:t>
       </w:r>
       <w:r>
         <w:rPr>
@@ -3052,7 +2920,7 @@
           <w:bCs w:val="0"/>
           <w:color w:val="auto"/>
         </w:rPr>
-        <w:t>réalisé</w:t>
+        <w:t>qu’ils</w:t>
       </w:r>
       <w:r>
         <w:rPr>
@@ -3062,7 +2930,7 @@
           <w:bCs w:val="0"/>
           <w:color w:val="auto"/>
         </w:rPr>
-        <w:t>s</w:t>
+        <w:t xml:space="preserve"> ont </w:t>
       </w:r>
       <w:r>
         <w:rPr>
@@ -3072,7 +2940,7 @@
           <w:bCs w:val="0"/>
           <w:color w:val="auto"/>
         </w:rPr>
-        <w:t xml:space="preserve"> et </w:t>
+        <w:t>réalisé</w:t>
       </w:r>
       <w:r>
         <w:rPr>
@@ -3082,7 +2950,7 @@
           <w:bCs w:val="0"/>
           <w:color w:val="auto"/>
         </w:rPr>
-        <w:t>expliquerons</w:t>
+        <w:t>s</w:t>
       </w:r>
       <w:r>
         <w:rPr>
@@ -3092,7 +2960,7 @@
           <w:bCs w:val="0"/>
           <w:color w:val="auto"/>
         </w:rPr>
-        <w:t xml:space="preserve"> les problèmes </w:t>
+        <w:t xml:space="preserve"> et </w:t>
       </w:r>
       <w:r>
         <w:rPr>
@@ -3102,7 +2970,7 @@
           <w:bCs w:val="0"/>
           <w:color w:val="auto"/>
         </w:rPr>
-        <w:t>qu’ils ont</w:t>
+        <w:t>expliquerons</w:t>
       </w:r>
       <w:r>
         <w:rPr>
@@ -3112,7 +2980,7 @@
           <w:bCs w:val="0"/>
           <w:color w:val="auto"/>
         </w:rPr>
-        <w:t xml:space="preserve"> rencontré</w:t>
+        <w:t xml:space="preserve"> les problèmes</w:t>
       </w:r>
       <w:r>
         <w:rPr>
@@ -3122,7 +2990,7 @@
           <w:bCs w:val="0"/>
           <w:color w:val="auto"/>
         </w:rPr>
-        <w:t>s</w:t>
+        <w:t xml:space="preserve"> éventuels</w:t>
       </w:r>
       <w:r>
         <w:rPr>
@@ -3132,6 +3000,46 @@
           <w:bCs w:val="0"/>
           <w:color w:val="auto"/>
         </w:rPr>
+        <w:t xml:space="preserve"> </w:t>
+      </w:r>
+      <w:r>
+        <w:rPr>
+          <w:rStyle w:val="Titre3Car"/>
+          <w:rFonts w:asciiTheme="minorHAnsi" w:eastAsiaTheme="minorHAnsi" w:hAnsiTheme="minorHAnsi" w:cstheme="minorBidi"/>
+          <w:b w:val="0"/>
+          <w:bCs w:val="0"/>
+          <w:color w:val="auto"/>
+        </w:rPr>
+        <w:t>qu’ils ont</w:t>
+      </w:r>
+      <w:r>
+        <w:rPr>
+          <w:rStyle w:val="Titre3Car"/>
+          <w:rFonts w:asciiTheme="minorHAnsi" w:eastAsiaTheme="minorHAnsi" w:hAnsiTheme="minorHAnsi" w:cstheme="minorBidi"/>
+          <w:b w:val="0"/>
+          <w:bCs w:val="0"/>
+          <w:color w:val="auto"/>
+        </w:rPr>
+        <w:t xml:space="preserve"> rencontré</w:t>
+      </w:r>
+      <w:r>
+        <w:rPr>
+          <w:rStyle w:val="Titre3Car"/>
+          <w:rFonts w:asciiTheme="minorHAnsi" w:eastAsiaTheme="minorHAnsi" w:hAnsiTheme="minorHAnsi" w:cstheme="minorBidi"/>
+          <w:b w:val="0"/>
+          <w:bCs w:val="0"/>
+          <w:color w:val="auto"/>
+        </w:rPr>
+        <w:t>s</w:t>
+      </w:r>
+      <w:r>
+        <w:rPr>
+          <w:rStyle w:val="Titre3Car"/>
+          <w:rFonts w:asciiTheme="minorHAnsi" w:eastAsiaTheme="minorHAnsi" w:hAnsiTheme="minorHAnsi" w:cstheme="minorBidi"/>
+          <w:b w:val="0"/>
+          <w:bCs w:val="0"/>
+          <w:color w:val="auto"/>
+        </w:rPr>
         <w:t>.</w:t>
       </w:r>
     </w:p>
@@ -3158,29 +3066,25 @@
     <w:p/>
     <w:p>
       <w:r>
-        <w:t xml:space="preserve">L’ensemble des fichiers relatifs au projet sera stocké sur </w:t>
-      </w:r>
-      <w:proofErr w:type="spellStart"/>
-      <w:r>
-        <w:t>GitHub</w:t>
-      </w:r>
-      <w:proofErr w:type="spellEnd"/>
-      <w:r>
-        <w:t xml:space="preserve">, le </w:t>
-      </w:r>
-      <w:proofErr w:type="spellStart"/>
-      <w:r>
-        <w:t>repository</w:t>
-      </w:r>
-      <w:proofErr w:type="spellEnd"/>
-      <w:r>
-        <w:t xml:space="preserve"> Git disposera de </w:t>
-      </w:r>
-      <w:r>
-        <w:t xml:space="preserve">2 </w:t>
-      </w:r>
-      <w:r>
-        <w:t xml:space="preserve">dossiers : </w:t>
+        <w:t xml:space="preserve">L’ensemble des fichiers relatifs au projet sera stocké sur GitHub, le </w:t>
+      </w:r>
+      <w:r>
+        <w:t xml:space="preserve">repository Git disposera de </w:t>
+      </w:r>
+      <w:r>
+        <w:t>4</w:t>
+      </w:r>
+      <w:r>
+        <w:t xml:space="preserve"> </w:t>
+      </w:r>
+      <w:r>
+        <w:t>dossiers </w:t>
+      </w:r>
+      <w:r>
+        <w:t>principaux</w:t>
+      </w:r>
+      <w:r>
+        <w:t xml:space="preserve">: </w:t>
       </w:r>
       <w:r>
         <w:t xml:space="preserve"> </w:t>
@@ -3195,7 +3099,7 @@
         </w:numPr>
       </w:pPr>
       <w:r>
-        <w:t>L’Avant-Projet</w:t>
+        <w:t>La documentation (avant-projet)</w:t>
       </w:r>
     </w:p>
     <w:p>
@@ -3207,31 +3111,39 @@
         </w:numPr>
       </w:pPr>
       <w:r>
-        <w:t xml:space="preserve">Le dossier contenant la solution Visual Studio </w:t>
-      </w:r>
-      <w:r>
-        <w:t>du jeu</w:t>
-      </w:r>
-    </w:p>
-    <w:p>
-      <w:r>
-        <w:t>Les membres de l’équipe ne devront pas travailler directement sur la branche Master de Git, mais devront travailler sur la branche « </w:t>
-      </w:r>
-      <w:proofErr w:type="spellStart"/>
-      <w:r>
-        <w:t>develop</w:t>
-      </w:r>
-      <w:proofErr w:type="spellEnd"/>
-      <w:r>
-        <w:t> » ou sur des branches dérivées de « </w:t>
-      </w:r>
-      <w:proofErr w:type="spellStart"/>
-      <w:r>
-        <w:t>develop</w:t>
-      </w:r>
-      <w:proofErr w:type="spellEnd"/>
-      <w:r>
-        <w:t> » destinées à mettre en place des fonctionnalités annexes.</w:t>
+        <w:t>Le dossier de Reporting</w:t>
+      </w:r>
+    </w:p>
+    <w:p>
+      <w:pPr>
+        <w:pStyle w:val="Paragraphedeliste"/>
+        <w:numPr>
+          <w:ilvl w:val="0"/>
+          <w:numId w:val="15"/>
+        </w:numPr>
+      </w:pPr>
+      <w:r>
+        <w:t>Le dossier de BDD contenant les schémas relationnels</w:t>
+      </w:r>
+    </w:p>
+    <w:p>
+      <w:pPr>
+        <w:pStyle w:val="Paragraphedeliste"/>
+        <w:numPr>
+          <w:ilvl w:val="0"/>
+          <w:numId w:val="15"/>
+        </w:numPr>
+      </w:pPr>
+      <w:r>
+        <w:t xml:space="preserve">Le dossier contenant </w:t>
+      </w:r>
+      <w:r>
+        <w:t>le code source du projet</w:t>
+      </w:r>
+    </w:p>
+    <w:p>
+      <w:r>
+        <w:t>Les membres de l’équipe ne devront pas travailler directement sur la branche Master de Git, mais devront travailler sur la branche « develop » ou sur des branches dérivées de « develop » destinées à mettre en place des fonctionnalités annexes.</w:t>
       </w:r>
     </w:p>
     <w:p>
@@ -3244,18 +3156,23 @@
       <w:r>
         <w:t>.</w:t>
       </w:r>
-    </w:p>
-    <w:p>
-      <w:r>
-        <w:t xml:space="preserve">Des backups réguliers devront être faits (chaque 2/3 semaines) afin de parer une éventuelle perte de données du </w:t>
-      </w:r>
-      <w:proofErr w:type="spellStart"/>
-      <w:r>
-        <w:t>repository</w:t>
-      </w:r>
-      <w:proofErr w:type="spellEnd"/>
-      <w:r>
-        <w:t xml:space="preserve"> Git.</w:t>
+      <w:r>
+        <w:br/>
+        <w:t>TypeSc</w:t>
+      </w:r>
+      <w:r>
+        <w:t>ript sera de préférence utilisé.</w:t>
+      </w:r>
+    </w:p>
+    <w:p>
+      <w:r>
+        <w:t>Des backups réguliers devront être faits (</w:t>
+      </w:r>
+      <w:r>
+        <w:t>toute les</w:t>
+      </w:r>
+      <w:r>
+        <w:t xml:space="preserve"> 2/3 semaines) afin de parer une éventuelle perte de données du repository Git.</w:t>
       </w:r>
     </w:p>
     <w:p/>
@@ -3270,7 +3187,6 @@
       </w:pPr>
       <w:bookmarkStart w:id="10" w:name="_Toc415584937"/>
       <w:r>
-        <w:lastRenderedPageBreak/>
         <w:t>Description des livrables</w:t>
       </w:r>
       <w:bookmarkEnd w:id="10"/>
@@ -3293,8 +3209,6 @@
       <w:r>
         <w:t>.</w:t>
       </w:r>
-      <w:bookmarkStart w:id="11" w:name="_GoBack"/>
-      <w:bookmarkEnd w:id="11"/>
     </w:p>
     <w:p/>
     <w:p>
@@ -3306,11 +3220,11 @@
           <w:bCs/>
         </w:rPr>
       </w:pPr>
-      <w:bookmarkStart w:id="12" w:name="_Toc415584938"/>
+      <w:bookmarkStart w:id="11" w:name="_Toc415584938"/>
       <w:r>
         <w:t>Règles de validation</w:t>
       </w:r>
-      <w:bookmarkEnd w:id="12"/>
+      <w:bookmarkEnd w:id="11"/>
     </w:p>
     <w:p>
       <w:pPr>
@@ -3451,27 +3365,14 @@
     <w:r>
       <w:t>/</w:t>
     </w:r>
-    <w:r>
-      <w:fldChar w:fldCharType="begin"/>
-    </w:r>
-    <w:r>
-      <w:instrText xml:space="preserve"> NUMPAGES  \* Arabic  \* MERGEFORMAT </w:instrText>
-    </w:r>
-    <w:r>
-      <w:fldChar w:fldCharType="separate"/>
-    </w:r>
-    <w:r>
-      <w:rPr>
-        <w:noProof/>
-      </w:rPr>
-      <w:t>8</w:t>
-    </w:r>
-    <w:r>
-      <w:rPr>
-        <w:noProof/>
-      </w:rPr>
-      <w:fldChar w:fldCharType="end"/>
-    </w:r>
+    <w:fldSimple w:instr=" NUMPAGES  \* Arabic  \* MERGEFORMAT ">
+      <w:r>
+        <w:rPr>
+          <w:noProof/>
+        </w:rPr>
+        <w:t>8</w:t>
+      </w:r>
+    </w:fldSimple>
   </w:p>
 </w:ftr>
 </file>
@@ -3503,7 +3404,7 @@
 
 <file path=word/numbering.xml><?xml version="1.0" encoding="utf-8"?>
 <w:numbering xmlns:wpc="http://schemas.microsoft.com/office/word/2010/wordprocessingCanvas" xmlns:mc="http://schemas.openxmlformats.org/markup-compatibility/2006" xmlns:o="urn:schemas-microsoft-com:office:office" xmlns:r="http://schemas.openxmlformats.org/officeDocument/2006/relationships" xmlns:m="http://schemas.openxmlformats.org/officeDocument/2006/math" xmlns:v="urn:schemas-microsoft-com:vml" xmlns:wp14="http://schemas.microsoft.com/office/word/2010/wordprocessingDrawing" xmlns:wp="http://schemas.openxmlformats.org/drawingml/2006/wordprocessingDrawing" xmlns:w10="urn:schemas-microsoft-com:office:word" xmlns:w="http://schemas.openxmlformats.org/wordprocessingml/2006/main" xmlns:w14="http://schemas.microsoft.com/office/word/2010/wordml" xmlns:w15="http://schemas.microsoft.com/office/word/2012/wordml" xmlns:wpg="http://schemas.microsoft.com/office/word/2010/wordprocessingGroup" xmlns:wpi="http://schemas.microsoft.com/office/word/2010/wordprocessingInk" xmlns:wne="http://schemas.microsoft.com/office/word/2006/wordml" xmlns:wps="http://schemas.microsoft.com/office/word/2010/wordprocessingShape" mc:Ignorable="w14 w15 wp14">
-  <w:abstractNum w:abstractNumId="0" w15:restartNumberingAfterBreak="0">
+  <w:abstractNum w:abstractNumId="0">
     <w:nsid w:val="0D5E1042"/>
     <w:multiLevelType w:val="hybridMultilevel"/>
     <w:tmpl w:val="DB340BE0"/>
@@ -3616,7 +3517,7 @@
       </w:rPr>
     </w:lvl>
   </w:abstractNum>
-  <w:abstractNum w:abstractNumId="1" w15:restartNumberingAfterBreak="0">
+  <w:abstractNum w:abstractNumId="1">
     <w:nsid w:val="0E93572F"/>
     <w:multiLevelType w:val="hybridMultilevel"/>
     <w:tmpl w:val="FAC8738A"/>
@@ -3729,7 +3630,7 @@
       </w:rPr>
     </w:lvl>
   </w:abstractNum>
-  <w:abstractNum w:abstractNumId="2" w15:restartNumberingAfterBreak="0">
+  <w:abstractNum w:abstractNumId="2">
     <w:nsid w:val="29E87388"/>
     <w:multiLevelType w:val="hybridMultilevel"/>
     <w:tmpl w:val="0D0A8CFA"/>
@@ -3842,7 +3743,7 @@
       </w:rPr>
     </w:lvl>
   </w:abstractNum>
-  <w:abstractNum w:abstractNumId="3" w15:restartNumberingAfterBreak="0">
+  <w:abstractNum w:abstractNumId="3">
     <w:nsid w:val="2F087C05"/>
     <w:multiLevelType w:val="hybridMultilevel"/>
     <w:tmpl w:val="6324FAB2"/>
@@ -3955,7 +3856,7 @@
       </w:rPr>
     </w:lvl>
   </w:abstractNum>
-  <w:abstractNum w:abstractNumId="4" w15:restartNumberingAfterBreak="0">
+  <w:abstractNum w:abstractNumId="4">
     <w:nsid w:val="52A70A3B"/>
     <w:multiLevelType w:val="hybridMultilevel"/>
     <w:tmpl w:val="3D3EEFA6"/>
@@ -4068,7 +3969,7 @@
       </w:rPr>
     </w:lvl>
   </w:abstractNum>
-  <w:abstractNum w:abstractNumId="5" w15:restartNumberingAfterBreak="0">
+  <w:abstractNum w:abstractNumId="5">
     <w:nsid w:val="565A0AF0"/>
     <w:multiLevelType w:val="hybridMultilevel"/>
     <w:tmpl w:val="3D72C64E"/>
@@ -4181,7 +4082,7 @@
       </w:rPr>
     </w:lvl>
   </w:abstractNum>
-  <w:abstractNum w:abstractNumId="6" w15:restartNumberingAfterBreak="0">
+  <w:abstractNum w:abstractNumId="6">
     <w:nsid w:val="57CD0FCF"/>
     <w:multiLevelType w:val="hybridMultilevel"/>
     <w:tmpl w:val="EA7EA2DC"/>
@@ -4294,7 +4195,7 @@
       </w:rPr>
     </w:lvl>
   </w:abstractNum>
-  <w:abstractNum w:abstractNumId="7" w15:restartNumberingAfterBreak="0">
+  <w:abstractNum w:abstractNumId="7">
     <w:nsid w:val="5A13463F"/>
     <w:multiLevelType w:val="hybridMultilevel"/>
     <w:tmpl w:val="36220E84"/>
@@ -4407,7 +4308,7 @@
       </w:rPr>
     </w:lvl>
   </w:abstractNum>
-  <w:abstractNum w:abstractNumId="8" w15:restartNumberingAfterBreak="0">
+  <w:abstractNum w:abstractNumId="8">
     <w:nsid w:val="5EE00489"/>
     <w:multiLevelType w:val="hybridMultilevel"/>
     <w:tmpl w:val="421A5592"/>
@@ -4520,7 +4421,7 @@
       </w:rPr>
     </w:lvl>
   </w:abstractNum>
-  <w:abstractNum w:abstractNumId="9" w15:restartNumberingAfterBreak="0">
+  <w:abstractNum w:abstractNumId="9">
     <w:nsid w:val="673C3959"/>
     <w:multiLevelType w:val="hybridMultilevel"/>
     <w:tmpl w:val="E536E82C"/>
@@ -4633,7 +4534,7 @@
       </w:rPr>
     </w:lvl>
   </w:abstractNum>
-  <w:abstractNum w:abstractNumId="10" w15:restartNumberingAfterBreak="0">
+  <w:abstractNum w:abstractNumId="10">
     <w:nsid w:val="693565A3"/>
     <w:multiLevelType w:val="hybridMultilevel"/>
     <w:tmpl w:val="FCA8866A"/>
@@ -4745,7 +4646,7 @@
       </w:rPr>
     </w:lvl>
   </w:abstractNum>
-  <w:abstractNum w:abstractNumId="11" w15:restartNumberingAfterBreak="0">
+  <w:abstractNum w:abstractNumId="11">
     <w:nsid w:val="6A9C27F0"/>
     <w:multiLevelType w:val="hybridMultilevel"/>
     <w:tmpl w:val="ABDEE9F0"/>
@@ -4858,7 +4759,7 @@
       </w:rPr>
     </w:lvl>
   </w:abstractNum>
-  <w:abstractNum w:abstractNumId="12" w15:restartNumberingAfterBreak="0">
+  <w:abstractNum w:abstractNumId="12">
     <w:nsid w:val="7B401E89"/>
     <w:multiLevelType w:val="hybridMultilevel"/>
     <w:tmpl w:val="B7384F54"/>
@@ -4971,7 +4872,7 @@
       </w:rPr>
     </w:lvl>
   </w:abstractNum>
-  <w:abstractNum w:abstractNumId="13" w15:restartNumberingAfterBreak="0">
+  <w:abstractNum w:abstractNumId="13">
     <w:nsid w:val="7C437162"/>
     <w:multiLevelType w:val="hybridMultilevel"/>
     <w:tmpl w:val="8560305A"/>
@@ -5083,7 +4984,7 @@
       </w:rPr>
     </w:lvl>
   </w:abstractNum>
-  <w:abstractNum w:abstractNumId="14" w15:restartNumberingAfterBreak="0">
+  <w:abstractNum w:abstractNumId="14">
     <w:nsid w:val="7C8D7CF3"/>
     <w:multiLevelType w:val="hybridMultilevel"/>
     <w:tmpl w:val="9EAEEADC"/>
@@ -6424,7 +6325,7 @@
 </file>
 
 <file path=customXml/itemProps1.xml><?xml version="1.0" encoding="utf-8"?>
-<ds:datastoreItem xmlns:ds="http://schemas.openxmlformats.org/officeDocument/2006/customXml" ds:itemID="{97352907-5F15-4204-9FDC-480273F4D688}">
+<ds:datastoreItem xmlns:ds="http://schemas.openxmlformats.org/officeDocument/2006/customXml" ds:itemID="{403E3439-6685-49BB-880D-069BB5CEF75A}">
   <ds:schemaRefs>
     <ds:schemaRef ds:uri="http://schemas.openxmlformats.org/officeDocument/2006/bibliography"/>
   </ds:schemaRefs>

</xml_diff>